<commit_message>
modified joel anderson's entries
</commit_message>
<xml_diff>
--- a/++ALL ENTRIES 16 JUL 2015/FILM/++Edited/Daney, Sergey JG/DANEY, SERGEY (Anderson) JG.docx
+++ b/++ALL ENTRIES 16 JUL 2015/FILM/++Edited/Daney, Sergey JG/DANEY, SERGEY (Anderson) JG.docx
@@ -744,6 +744,13 @@
       <w:tr>
         <w:sdt>
           <w:sdtPr>
+            <w:rPr>
+              <w:b/>
+              <w:bCs/>
+              <w:color w:val="5B9BD5" w:themeColor="accent1"/>
+              <w:sz w:val="18"/>
+              <w:szCs w:val="18"/>
+            </w:rPr>
             <w:alias w:val="Article text"/>
             <w:tag w:val="articleText"/>
             <w:id w:val="634067588"/>
@@ -753,11 +760,13 @@
           </w:sdtPr>
           <w:sdtEndPr>
             <w:rPr>
-              <w:b/>
-              <w:bCs/>
-              <w:color w:val="5B9BD5" w:themeColor="accent1"/>
-              <w:sz w:val="18"/>
-              <w:szCs w:val="18"/>
+              <w:rFonts w:ascii="Courier" w:hAnsi="Courier" w:cs="Courier"/>
+              <w:b w:val="0"/>
+              <w:bCs w:val="0"/>
+              <w:color w:val="auto"/>
+              <w:sz w:val="20"/>
+              <w:szCs w:val="20"/>
+              <w:lang w:val="en-CA"/>
             </w:rPr>
           </w:sdtEndPr>
           <w:sdtContent>
@@ -1099,6 +1108,7 @@
               <w:p>
                 <w:pPr>
                   <w:pStyle w:val="Caption"/>
+                  <w:spacing w:after="0"/>
                 </w:pPr>
                 <w:fldSimple w:instr=" SEQ Figure \* ARABIC ">
                   <w:r>
@@ -1127,6 +1137,430 @@
                   <w:t>Huguier</w:t>
                 </w:r>
                 <w:proofErr w:type="spellEnd"/>
+              </w:p>
+              <w:p>
+                <w:r>
+                  <w:t xml:space="preserve">Source: Photographed by Françoise </w:t>
+                </w:r>
+                <w:proofErr w:type="spellStart"/>
+                <w:r>
+                  <w:t>Huguier</w:t>
+                </w:r>
+                <w:proofErr w:type="spellEnd"/>
+                <w:r>
+                  <w:t>.</w:t>
+                </w:r>
+              </w:p>
+              <w:p/>
+              <w:p>
+                <w:pPr>
+                  <w:keepNext/>
+                </w:pPr>
+                <w:r>
+                  <w:t xml:space="preserve">File: </w:t>
+                </w:r>
+                <w:r>
+                  <w:t xml:space="preserve">Serge </w:t>
+                </w:r>
+                <w:proofErr w:type="spellStart"/>
+                <w:r>
+                  <w:t>Daney</w:t>
+                </w:r>
+                <w:proofErr w:type="spellEnd"/>
+                <w:r>
+                  <w:t>- Journey of a Cine-Son - English Subs 1-4.en</w:t>
+                </w:r>
+                <w:r>
+                  <w:t>.srt</w:t>
+                </w:r>
+              </w:p>
+              <w:p>
+                <w:pPr>
+                  <w:pStyle w:val="Caption"/>
+                  <w:spacing w:after="0"/>
+                </w:pPr>
+                <w:r>
+                  <w:t xml:space="preserve">Figure </w:t>
+                </w:r>
+                <w:fldSimple w:instr=" SEQ Figure \* ARABIC ">
+                  <w:r>
+                    <w:rPr>
+                      <w:noProof/>
+                    </w:rPr>
+                    <w:t>2</w:t>
+                  </w:r>
+                </w:fldSimple>
+                <w:r>
+                  <w:t xml:space="preserve"> TV documentary directed by Pierre-André </w:t>
+                </w:r>
+                <w:proofErr w:type="spellStart"/>
+                <w:r>
+                  <w:t>Boutang</w:t>
+                </w:r>
+                <w:proofErr w:type="spellEnd"/>
+                <w:r>
+                  <w:t xml:space="preserve"> and Dominique </w:t>
+                </w:r>
+                <w:proofErr w:type="spellStart"/>
+                <w:r>
+                  <w:t>Rabourdin</w:t>
+                </w:r>
+                <w:proofErr w:type="spellEnd"/>
+                <w:r>
+                  <w:t xml:space="preserve">, </w:t>
+                </w:r>
+                <w:proofErr w:type="spellStart"/>
+                <w:r>
+                  <w:t>Intinéraire</w:t>
+                </w:r>
+                <w:proofErr w:type="spellEnd"/>
+                <w:r>
+                  <w:t xml:space="preserve"> d'un '</w:t>
+                </w:r>
+                <w:proofErr w:type="spellStart"/>
+                <w:r>
+                  <w:t>ciné-fils</w:t>
+                </w:r>
+                <w:proofErr w:type="spellEnd"/>
+                <w:r>
+                  <w:t xml:space="preserve">' (Serge </w:t>
+                </w:r>
+                <w:proofErr w:type="spellStart"/>
+                <w:r>
+                  <w:t>Daney</w:t>
+                </w:r>
+                <w:proofErr w:type="spellEnd"/>
+                <w:r>
+                  <w:t xml:space="preserve">: Journey of a </w:t>
+                </w:r>
+                <w:proofErr w:type="spellStart"/>
+                <w:r>
+                  <w:t>Ciné</w:t>
+                </w:r>
+                <w:proofErr w:type="spellEnd"/>
+                <w:r>
+                  <w:t xml:space="preserve">-Son, 1992). Features </w:t>
+                </w:r>
+                <w:proofErr w:type="spellStart"/>
+                <w:r>
+                  <w:t>Daney</w:t>
+                </w:r>
+                <w:proofErr w:type="spellEnd"/>
+                <w:r>
+                  <w:t xml:space="preserve"> shortly before his death interviewed by </w:t>
+                </w:r>
+                <w:proofErr w:type="spellStart"/>
+                <w:r>
+                  <w:t>Régis</w:t>
+                </w:r>
+                <w:proofErr w:type="spellEnd"/>
+                <w:r>
+                  <w:t xml:space="preserve"> </w:t>
+                </w:r>
+                <w:proofErr w:type="spellStart"/>
+                <w:r>
+                  <w:t>Debray</w:t>
+                </w:r>
+                <w:proofErr w:type="spellEnd"/>
+                <w:r>
+                  <w:t>, divided into a prologue and three sections.</w:t>
+                </w:r>
+              </w:p>
+              <w:p>
+                <w:pPr>
+                  <w:pStyle w:val="HTMLPreformatted"/>
+                  <w:shd w:val="clear" w:color="auto" w:fill="FFFFFF"/>
+                  <w:rPr>
+                    <w:rFonts w:ascii="Calibri" w:hAnsi="Calibri"/>
+                    <w:color w:val="000000"/>
+                    <w:sz w:val="22"/>
+                    <w:szCs w:val="22"/>
+                  </w:rPr>
+                </w:pPr>
+                <w:r>
+                  <w:rPr>
+                    <w:rFonts w:ascii="Calibri" w:hAnsi="Calibri"/>
+                    <w:sz w:val="22"/>
+                    <w:szCs w:val="22"/>
+                  </w:rPr>
+                  <w:t xml:space="preserve">Source: </w:t>
+                </w:r>
+                <w:r>
+                  <w:rPr>
+                    <w:rFonts w:ascii="Calibri" w:hAnsi="Calibri"/>
+                    <w:color w:val="000000"/>
+                    <w:sz w:val="22"/>
+                    <w:szCs w:val="22"/>
+                  </w:rPr>
+                  <w:t xml:space="preserve">Part of the French television series </w:t>
+                </w:r>
+                <w:proofErr w:type="spellStart"/>
+                <w:r>
+                  <w:rPr>
+                    <w:rFonts w:ascii="Calibri" w:hAnsi="Calibri"/>
+                    <w:color w:val="000000"/>
+                    <w:sz w:val="22"/>
+                    <w:szCs w:val="22"/>
+                  </w:rPr>
+                  <w:t>Océaniques</w:t>
+                </w:r>
+                <w:proofErr w:type="spellEnd"/>
+                <w:r>
+                  <w:rPr>
+                    <w:rFonts w:ascii="Calibri" w:hAnsi="Calibri"/>
+                    <w:color w:val="000000"/>
+                    <w:sz w:val="22"/>
+                    <w:szCs w:val="22"/>
+                  </w:rPr>
+                  <w:t xml:space="preserve"> - Des </w:t>
+                </w:r>
+                <w:proofErr w:type="spellStart"/>
+                <w:r>
+                  <w:rPr>
+                    <w:rFonts w:ascii="Calibri" w:hAnsi="Calibri"/>
+                    <w:color w:val="000000"/>
+                    <w:sz w:val="22"/>
+                    <w:szCs w:val="22"/>
+                  </w:rPr>
+                  <w:t>idées</w:t>
+                </w:r>
+                <w:proofErr w:type="spellEnd"/>
+                <w:r>
+                  <w:rPr>
+                    <w:rFonts w:ascii="Calibri" w:hAnsi="Calibri"/>
+                    <w:color w:val="000000"/>
+                    <w:sz w:val="22"/>
+                    <w:szCs w:val="22"/>
+                  </w:rPr>
+                  <w:t xml:space="preserve"> des </w:t>
+                </w:r>
+                <w:proofErr w:type="spellStart"/>
+                <w:r>
+                  <w:rPr>
+                    <w:rFonts w:ascii="Calibri" w:hAnsi="Calibri"/>
+                    <w:color w:val="000000"/>
+                    <w:sz w:val="22"/>
+                    <w:szCs w:val="22"/>
+                  </w:rPr>
+                  <w:t>hommes</w:t>
+                </w:r>
+                <w:proofErr w:type="spellEnd"/>
+                <w:r>
+                  <w:rPr>
+                    <w:rFonts w:ascii="Calibri" w:hAnsi="Calibri"/>
+                    <w:color w:val="000000"/>
+                    <w:sz w:val="22"/>
+                    <w:szCs w:val="22"/>
+                  </w:rPr>
+                  <w:t xml:space="preserve"> des oeuvres. Here is the company/distribution information: </w:t>
+                </w:r>
+                <w:r>
+                  <w:rPr>
+                    <w:rFonts w:ascii="Calibri" w:hAnsi="Calibri"/>
+                    <w:color w:val="000000"/>
+                    <w:sz w:val="22"/>
+                    <w:szCs w:val="22"/>
+                  </w:rPr>
+                  <w:fldChar w:fldCharType="begin"/>
+                </w:r>
+                <w:r>
+                  <w:rPr>
+                    <w:rFonts w:ascii="Calibri" w:hAnsi="Calibri"/>
+                    <w:color w:val="000000"/>
+                    <w:sz w:val="22"/>
+                    <w:szCs w:val="22"/>
+                  </w:rPr>
+                  <w:instrText xml:space="preserve"> HYPERLINK "http://www.imdb.com/title/tt0342977/companycredits?ref_=tt_dt_co" \t "_blank" </w:instrText>
+                </w:r>
+                <w:r>
+                  <w:rPr>
+                    <w:rFonts w:ascii="Calibri" w:hAnsi="Calibri"/>
+                    <w:color w:val="000000"/>
+                    <w:sz w:val="22"/>
+                    <w:szCs w:val="22"/>
+                  </w:rPr>
+                </w:r>
+                <w:r>
+                  <w:rPr>
+                    <w:rFonts w:ascii="Calibri" w:hAnsi="Calibri"/>
+                    <w:color w:val="000000"/>
+                    <w:sz w:val="22"/>
+                    <w:szCs w:val="22"/>
+                  </w:rPr>
+                  <w:fldChar w:fldCharType="separate"/>
+                </w:r>
+                <w:r>
+                  <w:rPr>
+                    <w:rFonts w:ascii="Calibri" w:hAnsi="Calibri"/>
+                    <w:color w:val="0000FF"/>
+                    <w:sz w:val="22"/>
+                    <w:szCs w:val="22"/>
+                    <w:u w:val="single"/>
+                  </w:rPr>
+                  <w:t>http://www.imdb.com/title/tt0342977/companycredits?ref_=tt_dt_co</w:t>
+                </w:r>
+                <w:r>
+                  <w:rPr>
+                    <w:rFonts w:ascii="Calibri" w:hAnsi="Calibri"/>
+                    <w:color w:val="000000"/>
+                    <w:sz w:val="22"/>
+                    <w:szCs w:val="22"/>
+                  </w:rPr>
+                  <w:fldChar w:fldCharType="end"/>
+                </w:r>
+                <w:r>
+                  <w:rPr>
+                    <w:rFonts w:ascii="Calibri" w:hAnsi="Calibri"/>
+                    <w:color w:val="000000"/>
+                    <w:sz w:val="22"/>
+                    <w:szCs w:val="22"/>
+                  </w:rPr>
+                  <w:t xml:space="preserve">; </w:t>
+                </w:r>
+                <w:proofErr w:type="spellStart"/>
+                <w:r>
+                  <w:rPr>
+                    <w:rFonts w:ascii="Calibri" w:hAnsi="Calibri"/>
+                    <w:color w:val="000000"/>
+                    <w:sz w:val="22"/>
+                    <w:szCs w:val="22"/>
+                  </w:rPr>
+                  <w:t>Rézo</w:t>
+                </w:r>
+                <w:proofErr w:type="spellEnd"/>
+                <w:r>
+                  <w:rPr>
+                    <w:rFonts w:ascii="Calibri" w:hAnsi="Calibri"/>
+                    <w:color w:val="000000"/>
+                    <w:sz w:val="22"/>
+                    <w:szCs w:val="22"/>
+                  </w:rPr>
+                  <w:t xml:space="preserve"> Films would be able to give notice of official distribution rights (</w:t>
+                </w:r>
+                <w:r>
+                  <w:rPr>
+                    <w:rFonts w:ascii="Calibri" w:hAnsi="Calibri"/>
+                    <w:color w:val="000000"/>
+                    <w:sz w:val="22"/>
+                    <w:szCs w:val="22"/>
+                  </w:rPr>
+                  <w:fldChar w:fldCharType="begin"/>
+                </w:r>
+                <w:r>
+                  <w:rPr>
+                    <w:rFonts w:ascii="Calibri" w:hAnsi="Calibri"/>
+                    <w:color w:val="000000"/>
+                    <w:sz w:val="22"/>
+                    <w:szCs w:val="22"/>
+                  </w:rPr>
+                  <w:instrText xml:space="preserve"> HYPERLINK "http://www.rezofilms.com/contacts" \t "_blank" </w:instrText>
+                </w:r>
+                <w:r>
+                  <w:rPr>
+                    <w:rFonts w:ascii="Calibri" w:hAnsi="Calibri"/>
+                    <w:color w:val="000000"/>
+                    <w:sz w:val="22"/>
+                    <w:szCs w:val="22"/>
+                  </w:rPr>
+                </w:r>
+                <w:r>
+                  <w:rPr>
+                    <w:rFonts w:ascii="Calibri" w:hAnsi="Calibri"/>
+                    <w:color w:val="000000"/>
+                    <w:sz w:val="22"/>
+                    <w:szCs w:val="22"/>
+                  </w:rPr>
+                  <w:fldChar w:fldCharType="separate"/>
+                </w:r>
+                <w:r>
+                  <w:rPr>
+                    <w:rStyle w:val="Hyperlink"/>
+                    <w:rFonts w:ascii="Calibri" w:hAnsi="Calibri"/>
+                    <w:sz w:val="22"/>
+                    <w:szCs w:val="22"/>
+                  </w:rPr>
+                  <w:t>http://www.rezofilms.com/contacts</w:t>
+                </w:r>
+                <w:r>
+                  <w:rPr>
+                    <w:rFonts w:ascii="Calibri" w:hAnsi="Calibri"/>
+                    <w:color w:val="000000"/>
+                    <w:sz w:val="22"/>
+                    <w:szCs w:val="22"/>
+                  </w:rPr>
+                  <w:fldChar w:fldCharType="end"/>
+                </w:r>
+                <w:r>
+                  <w:rPr>
+                    <w:rFonts w:ascii="Calibri" w:hAnsi="Calibri"/>
+                    <w:color w:val="000000"/>
+                    <w:sz w:val="22"/>
+                    <w:szCs w:val="22"/>
+                  </w:rPr>
+                  <w:t>), however Editions Montparnasse also released a DVD of the program (</w:t>
+                </w:r>
+                <w:r>
+                  <w:rPr>
+                    <w:rFonts w:ascii="Calibri" w:hAnsi="Calibri"/>
+                    <w:color w:val="000000"/>
+                    <w:sz w:val="22"/>
+                    <w:szCs w:val="22"/>
+                  </w:rPr>
+                  <w:fldChar w:fldCharType="begin"/>
+                </w:r>
+                <w:r>
+                  <w:rPr>
+                    <w:rFonts w:ascii="Calibri" w:hAnsi="Calibri"/>
+                    <w:color w:val="000000"/>
+                    <w:sz w:val="22"/>
+                    <w:szCs w:val="22"/>
+                  </w:rPr>
+                  <w:instrText xml:space="preserve"> HYPERLINK "http://www.editionsmontparnasse.fr/product?product_id=698" \t "_blank" </w:instrText>
+                </w:r>
+                <w:r>
+                  <w:rPr>
+                    <w:rFonts w:ascii="Calibri" w:hAnsi="Calibri"/>
+                    <w:color w:val="000000"/>
+                    <w:sz w:val="22"/>
+                    <w:szCs w:val="22"/>
+                  </w:rPr>
+                </w:r>
+                <w:r>
+                  <w:rPr>
+                    <w:rFonts w:ascii="Calibri" w:hAnsi="Calibri"/>
+                    <w:color w:val="000000"/>
+                    <w:sz w:val="22"/>
+                    <w:szCs w:val="22"/>
+                  </w:rPr>
+                  <w:fldChar w:fldCharType="separate"/>
+                </w:r>
+                <w:r>
+                  <w:rPr>
+                    <w:rStyle w:val="Hyperlink"/>
+                    <w:rFonts w:ascii="Calibri" w:hAnsi="Calibri"/>
+                    <w:sz w:val="22"/>
+                    <w:szCs w:val="22"/>
+                  </w:rPr>
+                  <w:t>http://www.editionsmontparnasse.fr/product?product_id=698</w:t>
+                </w:r>
+                <w:r>
+                  <w:rPr>
+                    <w:rFonts w:ascii="Calibri" w:hAnsi="Calibri"/>
+                    <w:color w:val="000000"/>
+                    <w:sz w:val="22"/>
+                    <w:szCs w:val="22"/>
+                  </w:rPr>
+                  <w:fldChar w:fldCharType="end"/>
+                </w:r>
+                <w:r>
+                  <w:rPr>
+                    <w:rFonts w:ascii="Calibri" w:hAnsi="Calibri"/>
+                    <w:color w:val="000000"/>
+                    <w:sz w:val="22"/>
+                    <w:szCs w:val="22"/>
+                  </w:rPr>
+                  <w:t>)</w:t>
+                </w:r>
               </w:p>
             </w:tc>
             <w:bookmarkStart w:id="0" w:name="_GoBack" w:displacedByCustomXml="next"/>
@@ -2288,6 +2722,7 @@
   <w:style w:type="character" w:default="1" w:styleId="DefaultParagraphFont">
     <w:name w:val="Default Paragraph Font"/>
     <w:uiPriority w:val="1"/>
+    <w:semiHidden/>
     <w:unhideWhenUsed/>
   </w:style>
   <w:style w:type="table" w:default="1" w:styleId="TableNormal">
@@ -2580,6 +3015,66 @@
       <w:color w:val="5B9BD5" w:themeColor="accent1"/>
       <w:sz w:val="18"/>
       <w:szCs w:val="18"/>
+    </w:rPr>
+  </w:style>
+  <w:style w:type="paragraph" w:styleId="HTMLPreformatted">
+    <w:name w:val="HTML Preformatted"/>
+    <w:basedOn w:val="Normal"/>
+    <w:link w:val="HTMLPreformattedChar"/>
+    <w:uiPriority w:val="99"/>
+    <w:unhideWhenUsed/>
+    <w:rsid w:val="007D5226"/>
+    <w:pPr>
+      <w:tabs>
+        <w:tab w:val="left" w:pos="916"/>
+        <w:tab w:val="left" w:pos="1832"/>
+        <w:tab w:val="left" w:pos="2748"/>
+        <w:tab w:val="left" w:pos="3664"/>
+        <w:tab w:val="left" w:pos="4580"/>
+        <w:tab w:val="left" w:pos="5496"/>
+        <w:tab w:val="left" w:pos="6412"/>
+        <w:tab w:val="left" w:pos="7328"/>
+        <w:tab w:val="left" w:pos="8244"/>
+        <w:tab w:val="left" w:pos="9160"/>
+        <w:tab w:val="left" w:pos="10076"/>
+        <w:tab w:val="left" w:pos="10992"/>
+        <w:tab w:val="left" w:pos="11908"/>
+        <w:tab w:val="left" w:pos="12824"/>
+        <w:tab w:val="left" w:pos="13740"/>
+        <w:tab w:val="left" w:pos="14656"/>
+      </w:tabs>
+      <w:spacing w:after="0" w:line="240" w:lineRule="auto"/>
+    </w:pPr>
+    <w:rPr>
+      <w:rFonts w:ascii="Courier" w:hAnsi="Courier" w:cs="Courier"/>
+      <w:sz w:val="20"/>
+      <w:szCs w:val="20"/>
+      <w:lang w:val="en-CA"/>
+    </w:rPr>
+  </w:style>
+  <w:style w:type="character" w:customStyle="1" w:styleId="HTMLPreformattedChar">
+    <w:name w:val="HTML Preformatted Char"/>
+    <w:basedOn w:val="DefaultParagraphFont"/>
+    <w:link w:val="HTMLPreformatted"/>
+    <w:uiPriority w:val="99"/>
+    <w:rsid w:val="007D5226"/>
+    <w:rPr>
+      <w:rFonts w:ascii="Courier" w:hAnsi="Courier" w:cs="Courier"/>
+      <w:sz w:val="20"/>
+      <w:szCs w:val="20"/>
+      <w:lang w:val="en-CA"/>
+    </w:rPr>
+  </w:style>
+  <w:style w:type="character" w:styleId="Hyperlink">
+    <w:name w:val="Hyperlink"/>
+    <w:basedOn w:val="DefaultParagraphFont"/>
+    <w:uiPriority w:val="99"/>
+    <w:semiHidden/>
+    <w:unhideWhenUsed/>
+    <w:rsid w:val="007D5226"/>
+    <w:rPr>
+      <w:color w:val="0000FF"/>
+      <w:u w:val="single"/>
     </w:rPr>
   </w:style>
 </w:styles>
@@ -2869,6 +3364,7 @@
   <w:style w:type="character" w:default="1" w:styleId="DefaultParagraphFont">
     <w:name w:val="Default Paragraph Font"/>
     <w:uiPriority w:val="1"/>
+    <w:semiHidden/>
     <w:unhideWhenUsed/>
   </w:style>
   <w:style w:type="table" w:default="1" w:styleId="TableNormal">
@@ -3161,6 +3657,66 @@
       <w:color w:val="5B9BD5" w:themeColor="accent1"/>
       <w:sz w:val="18"/>
       <w:szCs w:val="18"/>
+    </w:rPr>
+  </w:style>
+  <w:style w:type="paragraph" w:styleId="HTMLPreformatted">
+    <w:name w:val="HTML Preformatted"/>
+    <w:basedOn w:val="Normal"/>
+    <w:link w:val="HTMLPreformattedChar"/>
+    <w:uiPriority w:val="99"/>
+    <w:unhideWhenUsed/>
+    <w:rsid w:val="007D5226"/>
+    <w:pPr>
+      <w:tabs>
+        <w:tab w:val="left" w:pos="916"/>
+        <w:tab w:val="left" w:pos="1832"/>
+        <w:tab w:val="left" w:pos="2748"/>
+        <w:tab w:val="left" w:pos="3664"/>
+        <w:tab w:val="left" w:pos="4580"/>
+        <w:tab w:val="left" w:pos="5496"/>
+        <w:tab w:val="left" w:pos="6412"/>
+        <w:tab w:val="left" w:pos="7328"/>
+        <w:tab w:val="left" w:pos="8244"/>
+        <w:tab w:val="left" w:pos="9160"/>
+        <w:tab w:val="left" w:pos="10076"/>
+        <w:tab w:val="left" w:pos="10992"/>
+        <w:tab w:val="left" w:pos="11908"/>
+        <w:tab w:val="left" w:pos="12824"/>
+        <w:tab w:val="left" w:pos="13740"/>
+        <w:tab w:val="left" w:pos="14656"/>
+      </w:tabs>
+      <w:spacing w:after="0" w:line="240" w:lineRule="auto"/>
+    </w:pPr>
+    <w:rPr>
+      <w:rFonts w:ascii="Courier" w:hAnsi="Courier" w:cs="Courier"/>
+      <w:sz w:val="20"/>
+      <w:szCs w:val="20"/>
+      <w:lang w:val="en-CA"/>
+    </w:rPr>
+  </w:style>
+  <w:style w:type="character" w:customStyle="1" w:styleId="HTMLPreformattedChar">
+    <w:name w:val="HTML Preformatted Char"/>
+    <w:basedOn w:val="DefaultParagraphFont"/>
+    <w:link w:val="HTMLPreformatted"/>
+    <w:uiPriority w:val="99"/>
+    <w:rsid w:val="007D5226"/>
+    <w:rPr>
+      <w:rFonts w:ascii="Courier" w:hAnsi="Courier" w:cs="Courier"/>
+      <w:sz w:val="20"/>
+      <w:szCs w:val="20"/>
+      <w:lang w:val="en-CA"/>
+    </w:rPr>
+  </w:style>
+  <w:style w:type="character" w:styleId="Hyperlink">
+    <w:name w:val="Hyperlink"/>
+    <w:basedOn w:val="DefaultParagraphFont"/>
+    <w:uiPriority w:val="99"/>
+    <w:semiHidden/>
+    <w:unhideWhenUsed/>
+    <w:rsid w:val="007D5226"/>
+    <w:rPr>
+      <w:color w:val="0000FF"/>
+      <w:u w:val="single"/>
     </w:rPr>
   </w:style>
 </w:styles>
@@ -3589,7 +4145,6 @@
     <w:sig w:usb0="00000000" w:usb1="10000000" w:usb2="00000000" w:usb3="00000000" w:csb0="80000000" w:csb1="00000000"/>
   </w:font>
   <w:font w:name="Times New Roman">
-    <w:altName w:val="Times New Roman"/>
     <w:panose1 w:val="02020603050405020304"/>
     <w:charset w:val="00"/>
     <w:family w:val="auto"/>
@@ -3628,7 +4183,7 @@
     <w:charset w:val="4E"/>
     <w:family w:val="auto"/>
     <w:pitch w:val="variable"/>
-    <w:sig w:usb0="E00002FF" w:usb1="6AC7FDFB" w:usb2="00000012" w:usb3="00000000" w:csb0="0002009F" w:csb1="00000000"/>
+    <w:sig w:usb0="00000001" w:usb1="08070000" w:usb2="00000010" w:usb3="00000000" w:csb0="00020000" w:csb1="00000000"/>
   </w:font>
   <w:font w:name="Tahoma">
     <w:panose1 w:val="020B0604030504040204"/>
@@ -3642,7 +4197,7 @@
     <w:charset w:val="00"/>
     <w:family w:val="auto"/>
     <w:pitch w:val="variable"/>
-    <w:sig w:usb0="E00002FF" w:usb1="5000785B" w:usb2="00000000" w:usb3="00000000" w:csb0="0000019F" w:csb1="00000000"/>
+    <w:sig w:usb0="00000003" w:usb1="00000000" w:usb2="00000000" w:usb3="00000000" w:csb0="00000001" w:csb1="00000000"/>
   </w:font>
   <w:font w:name="Arial Unicode MS">
     <w:panose1 w:val="020B0604020202020204"/>
@@ -3651,8 +4206,14 @@
     <w:pitch w:val="variable"/>
     <w:sig w:usb0="F7FFAFFF" w:usb1="E9DFFFFF" w:usb2="0000003F" w:usb3="00000000" w:csb0="003F01FF" w:csb1="00000000"/>
   </w:font>
+  <w:font w:name="Courier">
+    <w:panose1 w:val="02000500000000000000"/>
+    <w:charset w:val="00"/>
+    <w:family w:val="auto"/>
+    <w:pitch w:val="variable"/>
+    <w:sig w:usb0="00000003" w:usb1="00000000" w:usb2="00000000" w:usb3="00000000" w:csb0="00000001" w:csb1="00000000"/>
+  </w:font>
   <w:font w:name="Arial">
-    <w:altName w:val="Arial"/>
     <w:panose1 w:val="020B0604020202020204"/>
     <w:charset w:val="00"/>
     <w:family w:val="auto"/>
@@ -3689,6 +4250,7 @@
   </w:compat>
   <w:rsids>
     <w:rsidRoot w:val="008B67D1"/>
+    <w:rsid w:val="00536419"/>
     <w:rsid w:val="00875A8E"/>
     <w:rsid w:val="008B67D1"/>
   </w:rsids>
@@ -4466,7 +5028,7 @@
   <a:extraClrSchemeLst/>
   <a:extLst>
     <a:ext uri="{05A4C25C-085E-4340-85A3-A5531E510DB2}">
-      <thm15:themeFamily xmlns="" xmlns:thm15="http://schemas.microsoft.com/office/thememl/2012/main" name="Office Theme" id="{62F939B6-93AF-4DB8-9C6B-D6C7DFDC589F}" vid="{4A3C46E8-61CC-4603-A589-7422A47A8E4A}"/>
+      <thm15:themeFamily xmlns:thm15="http://schemas.microsoft.com/office/thememl/2012/main" xmlns="" name="Office Theme" id="{62F939B6-93AF-4DB8-9C6B-D6C7DFDC589F}" vid="{4A3C46E8-61CC-4603-A589-7422A47A8E4A}"/>
     </a:ext>
   </a:extLst>
 </a:theme>
@@ -4774,7 +5336,7 @@
 </file>
 
 <file path=customXml/itemProps1.xml><?xml version="1.0" encoding="utf-8"?>
-<ds:datastoreItem xmlns:ds="http://schemas.openxmlformats.org/officeDocument/2006/customXml" ds:itemID="{1D3004D3-9700-FC4E-870A-4E2D7ED66CE0}">
+<ds:datastoreItem xmlns:ds="http://schemas.openxmlformats.org/officeDocument/2006/customXml" ds:itemID="{8D73E794-B033-0746-9967-E6F24E9FD734}">
   <ds:schemaRefs>
     <ds:schemaRef ds:uri="http://schemas.openxmlformats.org/officeDocument/2006/bibliography"/>
   </ds:schemaRefs>

</xml_diff>